<commit_message>
tambah gambar di template
</commit_message>
<xml_diff>
--- a/public/template/template_p1_v2.docx
+++ b/public/template/template_p1_v2.docx
@@ -2567,6 +2567,8 @@
           <w:szCs w:val="22"/>
         </w:rPr>
       </w:pPr>
+      <w:bookmarkStart w:id="0" w:name="_GoBack"/>
+      <w:bookmarkEnd w:id="0"/>
     </w:p>
     <w:p>
       <w:pPr>
@@ -2588,53 +2590,11 @@
           <w:sz w:val="22"/>
           <w:szCs w:val="22"/>
         </w:rPr>
-        <w:t>${</w:t>
-      </w:r>
-      <w:r>
-        <w:rPr>
-          <w:rFonts w:asciiTheme="minorHAnsi" w:hAnsiTheme="minorHAnsi" w:cstheme="minorHAnsi"/>
-          <w:noProof/>
-          <w:sz w:val="22"/>
-          <w:szCs w:val="22"/>
-        </w:rPr>
-        <w:t>file</w:t>
-      </w:r>
-      <w:r>
-        <w:rPr>
-          <w:rFonts w:asciiTheme="minorHAnsi" w:hAnsiTheme="minorHAnsi" w:cstheme="minorHAnsi"/>
-          <w:noProof/>
-          <w:sz w:val="22"/>
-          <w:szCs w:val="22"/>
-        </w:rPr>
-        <w:t>}</w:t>
-      </w:r>
-    </w:p>
-    <w:p>
-      <w:pPr>
-        <w:pStyle w:val="BodyText"/>
-        <w:suppressAutoHyphens w:val="0"/>
-        <w:spacing w:line="240" w:lineRule="auto"/>
-        <w:ind w:right="850"/>
-        <w:jc w:val="both"/>
-        <w:rPr>
-          <w:rFonts w:asciiTheme="minorHAnsi" w:hAnsiTheme="minorHAnsi" w:cstheme="minorHAnsi"/>
-          <w:sz w:val="22"/>
-          <w:szCs w:val="22"/>
-        </w:rPr>
-      </w:pPr>
-      <w:bookmarkStart w:id="0" w:name="_GoBack"/>
-      <w:r>
-        <w:rPr>
-          <w:rFonts w:asciiTheme="minorHAnsi" w:hAnsiTheme="minorHAnsi" w:cstheme="minorHAnsi"/>
-          <w:noProof/>
-          <w:sz w:val="22"/>
-          <w:szCs w:val="22"/>
-        </w:rPr>
         <w:drawing>
-          <wp:inline distT="0" distB="0" distL="0" distR="0" wp14:anchorId="05051C58" wp14:editId="67D1E3F8">
-            <wp:extent cx="3810532" cy="1905266"/>
+          <wp:inline distT="0" distB="0" distL="0" distR="0" wp14:anchorId="2B02F4CC" wp14:editId="0311F86B">
+            <wp:extent cx="7181850" cy="3590925"/>
             <wp:effectExtent l="0" t="0" r="0" b="0"/>
-            <wp:docPr id="1" name="Picture 1"/>
+            <wp:docPr id="2" name="Picture 2"/>
             <wp:cNvGraphicFramePr>
               <a:graphicFrameLocks xmlns:a="http://schemas.openxmlformats.org/drawingml/2006/main" noChangeAspect="1"/>
             </wp:cNvGraphicFramePr>
@@ -2642,7 +2602,7 @@
               <a:graphicData uri="http://schemas.openxmlformats.org/drawingml/2006/picture">
                 <pic:pic xmlns:pic="http://schemas.openxmlformats.org/drawingml/2006/picture">
                   <pic:nvPicPr>
-                    <pic:cNvPr id="1" name="image1.png"/>
+                    <pic:cNvPr id="2" name="image1.png"/>
                     <pic:cNvPicPr/>
                   </pic:nvPicPr>
                   <pic:blipFill>
@@ -2660,7 +2620,7 @@
                   <pic:spPr>
                     <a:xfrm>
                       <a:off x="0" y="0"/>
-                      <a:ext cx="3810532" cy="1905266"/>
+                      <a:ext cx="7198918" cy="3599459"/>
                     </a:xfrm>
                     <a:prstGeom prst="rect">
                       <a:avLst/>
@@ -2672,7 +2632,6 @@
           </wp:inline>
         </w:drawing>
       </w:r>
-      <w:bookmarkEnd w:id="0"/>
     </w:p>
     <w:p>
       <w:pPr>
@@ -14557,7 +14516,7 @@
 </file>
 
 <file path=customXml/itemProps1.xml><?xml version="1.0" encoding="utf-8"?>
-<ds:datastoreItem xmlns:ds="http://schemas.openxmlformats.org/officeDocument/2006/customXml" ds:itemID="{C24404E2-83F5-4C9F-8E90-2A6E8A9835CB}">
+<ds:datastoreItem xmlns:ds="http://schemas.openxmlformats.org/officeDocument/2006/customXml" ds:itemID="{B2A8B243-FBFD-4566-861F-55DBF04C6E58}">
   <ds:schemaRefs>
     <ds:schemaRef ds:uri="http://schemas.openxmlformats.org/officeDocument/2006/bibliography"/>
   </ds:schemaRefs>

</xml_diff>

<commit_message>
udah beneran bisa tambah image (ada perubahan di TemplateProcessor.php)
</commit_message>
<xml_diff>
--- a/public/template/template_p1_v2.docx
+++ b/public/template/template_p1_v2.docx
@@ -2556,10 +2556,29 @@
     </w:p>
     <w:p>
       <w:pPr>
+        <w:suppressAutoHyphens w:val="0"/>
+        <w:spacing w:after="0" w:line="240" w:lineRule="auto"/>
+        <w:rPr>
+          <w:rFonts w:asciiTheme="minorHAnsi" w:eastAsia="Times New Roman" w:hAnsiTheme="minorHAnsi" w:cstheme="minorHAnsi"/>
+          <w:noProof/>
+        </w:rPr>
+      </w:pPr>
+      <w:r>
+        <w:rPr>
+          <w:rFonts w:asciiTheme="minorHAnsi" w:hAnsiTheme="minorHAnsi" w:cstheme="minorHAnsi"/>
+          <w:noProof/>
+        </w:rPr>
+        <w:br w:type="page"/>
+      </w:r>
+      <w:bookmarkStart w:id="0" w:name="_GoBack"/>
+      <w:bookmarkEnd w:id="0"/>
+    </w:p>
+    <w:p>
+      <w:pPr>
         <w:pStyle w:val="BodyText"/>
         <w:suppressAutoHyphens w:val="0"/>
         <w:spacing w:line="240" w:lineRule="auto"/>
-        <w:ind w:left="851" w:right="850"/>
+        <w:ind w:left="1530" w:right="850"/>
         <w:jc w:val="both"/>
         <w:rPr>
           <w:rFonts w:asciiTheme="minorHAnsi" w:hAnsiTheme="minorHAnsi" w:cstheme="minorHAnsi"/>
@@ -2570,169 +2589,48 @@
       </w:pPr>
       <w:r>
         <w:rPr>
-          <w:rFonts w:asciiTheme="minorHAnsi" w:hAnsiTheme="minorHAnsi" w:cstheme="minorHAnsi"/>
-          <w:noProof/>
-          <w:sz w:val="22"/>
-          <w:szCs w:val="22"/>
-        </w:rPr>
-        <w:t>W $</w:t>
-      </w:r>
-      <w:r>
-        <w:rPr>
-          <w:rFonts w:asciiTheme="minorHAnsi" w:hAnsiTheme="minorHAnsi" w:cstheme="minorHAnsi"/>
-          <w:noProof/>
-          <w:sz w:val="22"/>
-          <w:szCs w:val="22"/>
-        </w:rPr>
-        <w:t>{</w:t>
-      </w:r>
-      <w:r>
-        <w:rPr>
-          <w:rFonts w:asciiTheme="minorHAnsi" w:hAnsiTheme="minorHAnsi" w:cstheme="minorHAnsi"/>
-          <w:noProof/>
-          <w:sz w:val="22"/>
-          <w:szCs w:val="22"/>
-        </w:rPr>
-        <w:t>width</w:t>
-      </w:r>
-      <w:r>
-        <w:rPr>
-          <w:rFonts w:asciiTheme="minorHAnsi" w:hAnsiTheme="minorHAnsi" w:cstheme="minorHAnsi"/>
-          <w:noProof/>
-          <w:sz w:val="22"/>
-          <w:szCs w:val="22"/>
-        </w:rPr>
-        <w:t>}</w:t>
+          <w:rFonts w:asciiTheme="minorHAnsi" w:hAnsiTheme="minorHAnsi"/>
+          <w:b/>
+          <w:lang w:val="id-ID"/>
+        </w:rPr>
+        <w:lastRenderedPageBreak/>
+        <w:t xml:space="preserve">Tabel 1: </w:t>
+      </w:r>
+      <w:proofErr w:type="spellStart"/>
+      <w:r>
+        <w:rPr>
+          <w:rFonts w:asciiTheme="minorHAnsi" w:hAnsiTheme="minorHAnsi"/>
+          <w:b/>
+          <w:lang w:val="id-ID"/>
+        </w:rPr>
+        <w:t>Rincian</w:t>
+      </w:r>
+      <w:proofErr w:type="spellEnd"/>
+      <w:r>
+        <w:rPr>
+          <w:rFonts w:asciiTheme="minorHAnsi" w:hAnsiTheme="minorHAnsi"/>
+          <w:b/>
+          <w:lang w:val="id-ID"/>
+        </w:rPr>
+        <w:t xml:space="preserve"> Pekerjaan</w:t>
       </w:r>
     </w:p>
     <w:p>
       <w:pPr>
-        <w:pStyle w:val="BodyText"/>
-        <w:suppressAutoHyphens w:val="0"/>
-        <w:spacing w:line="240" w:lineRule="auto"/>
-        <w:ind w:left="851" w:right="850"/>
+        <w:tabs>
+          <w:tab w:val="left" w:pos="900"/>
+        </w:tabs>
+        <w:spacing w:after="0" w:line="360" w:lineRule="auto"/>
         <w:jc w:val="both"/>
         <w:rPr>
-          <w:rFonts w:asciiTheme="minorHAnsi" w:hAnsiTheme="minorHAnsi" w:cstheme="minorHAnsi"/>
-          <w:noProof/>
-          <w:sz w:val="22"/>
-          <w:szCs w:val="22"/>
-        </w:rPr>
-      </w:pPr>
-      <w:r>
-        <w:rPr>
-          <w:rFonts w:asciiTheme="minorHAnsi" w:hAnsiTheme="minorHAnsi" w:cstheme="minorHAnsi"/>
-          <w:noProof/>
-          <w:sz w:val="22"/>
-          <w:szCs w:val="22"/>
-        </w:rPr>
-        <w:t>H $</w:t>
-      </w:r>
-      <w:r>
-        <w:rPr>
-          <w:rFonts w:asciiTheme="minorHAnsi" w:hAnsiTheme="minorHAnsi" w:cstheme="minorHAnsi"/>
-          <w:noProof/>
-          <w:sz w:val="22"/>
-          <w:szCs w:val="22"/>
-        </w:rPr>
-        <w:t>{</w:t>
-      </w:r>
-      <w:r>
-        <w:rPr>
-          <w:rFonts w:asciiTheme="minorHAnsi" w:hAnsiTheme="minorHAnsi" w:cstheme="minorHAnsi"/>
-          <w:noProof/>
-          <w:sz w:val="22"/>
-          <w:szCs w:val="22"/>
-        </w:rPr>
-        <w:t>height</w:t>
-      </w:r>
-      <w:r>
-        <w:rPr>
-          <w:rFonts w:asciiTheme="minorHAnsi" w:hAnsiTheme="minorHAnsi" w:cstheme="minorHAnsi"/>
-          <w:noProof/>
-          <w:sz w:val="22"/>
-          <w:szCs w:val="22"/>
-        </w:rPr>
-        <w:t>}</w:t>
-      </w:r>
-      <w:bookmarkStart w:id="0" w:name="_GoBack"/>
-      <w:bookmarkEnd w:id="0"/>
-    </w:p>
-    <w:p>
-      <w:pPr>
-        <w:pStyle w:val="BodyText"/>
-        <w:suppressAutoHyphens w:val="0"/>
-        <w:spacing w:line="240" w:lineRule="auto"/>
-        <w:ind w:right="850"/>
-        <w:jc w:val="both"/>
-        <w:rPr>
-          <w:rFonts w:asciiTheme="minorHAnsi" w:hAnsiTheme="minorHAnsi" w:cstheme="minorHAnsi"/>
-          <w:sz w:val="22"/>
-          <w:szCs w:val="22"/>
-        </w:rPr>
-      </w:pPr>
-    </w:p>
-    <w:p>
-      <w:pPr>
-        <w:pStyle w:val="BodyText"/>
-        <w:suppressAutoHyphens w:val="0"/>
-        <w:spacing w:line="240" w:lineRule="auto"/>
-        <w:ind w:right="850"/>
-        <w:jc w:val="both"/>
-        <w:rPr>
-          <w:rFonts w:asciiTheme="minorHAnsi" w:hAnsiTheme="minorHAnsi" w:cstheme="minorHAnsi"/>
-          <w:sz w:val="22"/>
-          <w:szCs w:val="22"/>
-        </w:rPr>
-      </w:pPr>
-      <w:r>
-        <w:rPr>
-          <w:rFonts w:asciiTheme="minorHAnsi" w:hAnsiTheme="minorHAnsi" w:cstheme="minorHAnsi"/>
-          <w:noProof/>
-          <w:sz w:val="22"/>
-          <w:szCs w:val="22"/>
-        </w:rPr>
-        <w:drawing>
-          <wp:inline distT="0" distB="0" distL="0" distR="0" wp14:anchorId="2B02F4CC" wp14:editId="0311F86B">
-            <wp:extent cx="7181850" cy="3590925"/>
-            <wp:effectExtent l="0" t="0" r="0" b="0"/>
-            <wp:docPr id="2" name="Picture 2"/>
-            <wp:cNvGraphicFramePr>
-              <a:graphicFrameLocks xmlns:a="http://schemas.openxmlformats.org/drawingml/2006/main" noChangeAspect="1"/>
-            </wp:cNvGraphicFramePr>
-            <a:graphic xmlns:a="http://schemas.openxmlformats.org/drawingml/2006/main">
-              <a:graphicData uri="http://schemas.openxmlformats.org/drawingml/2006/picture">
-                <pic:pic xmlns:pic="http://schemas.openxmlformats.org/drawingml/2006/picture">
-                  <pic:nvPicPr>
-                    <pic:cNvPr id="2" name="image1.png"/>
-                    <pic:cNvPicPr/>
-                  </pic:nvPicPr>
-                  <pic:blipFill>
-                    <a:blip r:embed="rId8">
-                      <a:extLst>
-                        <a:ext uri="{28A0092B-C50C-407E-A947-70E740481C1C}">
-                          <a14:useLocalDpi xmlns:a14="http://schemas.microsoft.com/office/drawing/2010/main" val="0"/>
-                        </a:ext>
-                      </a:extLst>
-                    </a:blip>
-                    <a:stretch>
-                      <a:fillRect/>
-                    </a:stretch>
-                  </pic:blipFill>
-                  <pic:spPr>
-                    <a:xfrm>
-                      <a:off x="0" y="0"/>
-                      <a:ext cx="7198918" cy="3599459"/>
-                    </a:xfrm>
-                    <a:prstGeom prst="rect">
-                      <a:avLst/>
-                    </a:prstGeom>
-                  </pic:spPr>
-                </pic:pic>
-              </a:graphicData>
-            </a:graphic>
-          </wp:inline>
-        </w:drawing>
+          <w:rFonts w:asciiTheme="minorHAnsi" w:hAnsiTheme="minorHAnsi"/>
+        </w:rPr>
+      </w:pPr>
+      <w:r>
+        <w:rPr>
+          <w:rFonts w:asciiTheme="minorHAnsi" w:hAnsiTheme="minorHAnsi"/>
+        </w:rPr>
+        <w:t>${selector}</w:t>
       </w:r>
     </w:p>
     <w:p>
@@ -4176,7 +4074,7 @@
           <w:lang w:val="id-ID"/>
         </w:rPr>
         <w:sectPr>
-          <w:footerReference w:type="default" r:id="rId9"/>
+          <w:footerReference w:type="default" r:id="rId8"/>
           <w:pgSz w:w="12240" w:h="15840" w:code="1"/>
           <w:pgMar w:top="1411" w:right="191" w:bottom="1843" w:left="709" w:header="720" w:footer="720" w:gutter="0"/>
           <w:pgNumType w:start="24"/>
@@ -4201,7 +4099,7 @@
       </w:pPr>
     </w:p>
     <w:sectPr>
-      <w:footerReference w:type="default" r:id="rId10"/>
+      <w:footerReference w:type="default" r:id="rId9"/>
       <w:type w:val="continuous"/>
       <w:pgSz w:w="12240" w:h="15840" w:code="1"/>
       <w:pgMar w:top="1411" w:right="191" w:bottom="1843" w:left="709" w:header="720" w:footer="720" w:gutter="0"/>
@@ -14618,7 +14516,7 @@
 </file>
 
 <file path=customXml/itemProps1.xml><?xml version="1.0" encoding="utf-8"?>
-<ds:datastoreItem xmlns:ds="http://schemas.openxmlformats.org/officeDocument/2006/customXml" ds:itemID="{410F395F-974D-495C-93C6-8E3E0EFC550B}">
+<ds:datastoreItem xmlns:ds="http://schemas.openxmlformats.org/officeDocument/2006/customXml" ds:itemID="{AC9416E9-3123-45AE-BE88-99A02B182980}">
   <ds:schemaRefs>
     <ds:schemaRef ds:uri="http://schemas.openxmlformats.org/officeDocument/2006/bibliography"/>
   </ds:schemaRefs>

</xml_diff>

<commit_message>
revisi word template p1
</commit_message>
<xml_diff>
--- a/public/template/template_p1_v2.docx
+++ b/public/template/template_p1_v2.docx
@@ -2211,9 +2211,26 @@
           <w:rFonts w:ascii="Calibri" w:hAnsi="Calibri" w:cs="Arial"/>
           <w:sz w:val="22"/>
           <w:szCs w:val="22"/>
-          <w:lang w:val="id-ID"/>
-        </w:rPr>
-        <w:t>Back to Back</w:t>
+        </w:rPr>
+        <w:t>${</w:t>
+      </w:r>
+      <w:proofErr w:type="spellStart"/>
+      <w:r>
+        <w:rPr>
+          <w:rFonts w:ascii="Calibri" w:hAnsi="Calibri" w:cs="Arial"/>
+          <w:sz w:val="22"/>
+          <w:szCs w:val="22"/>
+        </w:rPr>
+        <w:t>mekanismePembayaran</w:t>
+      </w:r>
+      <w:proofErr w:type="spellEnd"/>
+      <w:r>
+        <w:rPr>
+          <w:rFonts w:ascii="Calibri" w:hAnsi="Calibri" w:cs="Arial"/>
+          <w:sz w:val="22"/>
+          <w:szCs w:val="22"/>
+        </w:rPr>
+        <w:t>}</w:t>
       </w:r>
       <w:r>
         <w:rPr>
@@ -2410,9 +2427,8 @@
       <w:r>
         <w:rPr>
           <w:rFonts w:cs="Arial"/>
-          <w:lang w:val="id-ID"/>
-        </w:rPr>
-        <w:t xml:space="preserve"> bulan </w:t>
+        </w:rPr>
+        <w:t xml:space="preserve"> </w:t>
       </w:r>
       <w:r>
         <w:rPr>
@@ -2435,31 +2451,28 @@
         </w:rPr>
         <w:t xml:space="preserve"> </w:t>
       </w:r>
+      <w:r>
+        <w:rPr>
+          <w:rFonts w:cs="Arial"/>
+        </w:rPr>
+        <w:t>${</w:t>
+      </w:r>
       <w:proofErr w:type="spellStart"/>
       <w:r>
         <w:rPr>
           <w:rFonts w:cs="Arial"/>
-          <w:lang w:val="id-ID"/>
-        </w:rPr>
-        <w:t>Back</w:t>
+        </w:rPr>
+        <w:t>mekanismePembayaran</w:t>
       </w:r>
       <w:proofErr w:type="spellEnd"/>
       <w:r>
         <w:rPr>
           <w:rFonts w:cs="Arial"/>
-          <w:lang w:val="id-ID"/>
-        </w:rPr>
-        <w:t xml:space="preserve"> to </w:t>
-      </w:r>
-      <w:proofErr w:type="spellStart"/>
-      <w:r>
-        <w:rPr>
-          <w:rFonts w:cs="Arial"/>
-          <w:lang w:val="id-ID"/>
-        </w:rPr>
-        <w:t>Back</w:t>
-      </w:r>
-      <w:proofErr w:type="spellEnd"/>
+        </w:rPr>
+        <w:t>}</w:t>
+      </w:r>
+      <w:bookmarkStart w:id="0" w:name="_GoBack"/>
+      <w:bookmarkEnd w:id="0"/>
       <w:r>
         <w:rPr>
           <w:rFonts w:cs="Arial"/>
@@ -2570,8 +2583,6 @@
         </w:rPr>
         <w:br w:type="page"/>
       </w:r>
-      <w:bookmarkStart w:id="0" w:name="_GoBack"/>
-      <w:bookmarkEnd w:id="0"/>
     </w:p>
     <w:p>
       <w:pPr>
@@ -14516,7 +14527,7 @@
 </file>
 
 <file path=customXml/itemProps1.xml><?xml version="1.0" encoding="utf-8"?>
-<ds:datastoreItem xmlns:ds="http://schemas.openxmlformats.org/officeDocument/2006/customXml" ds:itemID="{AC9416E9-3123-45AE-BE88-99A02B182980}">
+<ds:datastoreItem xmlns:ds="http://schemas.openxmlformats.org/officeDocument/2006/customXml" ds:itemID="{0F2269CB-7F72-450F-BBA8-952526F3A031}">
   <ds:schemaRefs>
     <ds:schemaRef ds:uri="http://schemas.openxmlformats.org/officeDocument/2006/bibliography"/>
   </ds:schemaRefs>

</xml_diff>

<commit_message>
menambah case untuk template bagian aspek
</commit_message>
<xml_diff>
--- a/public/template/template_p1_v2.docx
+++ b/public/template/template_p1_v2.docx
@@ -1630,13 +1630,9 @@
     <w:p>
       <w:pPr>
         <w:pStyle w:val="BodyText"/>
-        <w:numPr>
-          <w:ilvl w:val="0"/>
-          <w:numId w:val="7"/>
-        </w:numPr>
         <w:suppressAutoHyphens w:val="0"/>
         <w:spacing w:after="0" w:line="240" w:lineRule="auto"/>
-        <w:ind w:right="850"/>
+        <w:ind w:left="1080" w:right="850"/>
         <w:jc w:val="both"/>
         <w:rPr>
           <w:rFonts w:asciiTheme="minorHAnsi" w:hAnsiTheme="minorHAnsi" w:cstheme="minorHAnsi"/>
@@ -1644,7 +1640,6 @@
           <w:iCs/>
           <w:sz w:val="22"/>
           <w:szCs w:val="22"/>
-          <w:lang w:val="id-ID"/>
         </w:rPr>
       </w:pPr>
       <w:r>
@@ -1654,43 +1649,8 @@
           <w:iCs/>
           <w:sz w:val="22"/>
           <w:szCs w:val="22"/>
-          <w:lang w:val="id-ID"/>
-        </w:rPr>
-        <w:t xml:space="preserve">Revenue Connectivity </w:t>
-      </w:r>
-      <w:r>
-        <w:rPr>
-          <w:rFonts w:asciiTheme="minorHAnsi" w:hAnsiTheme="minorHAnsi" w:cstheme="minorHAnsi"/>
-          <w:bCs/>
-          <w:iCs/>
-          <w:sz w:val="22"/>
-          <w:szCs w:val="22"/>
-          <w:lang w:val="id-ID"/>
-        </w:rPr>
-        <w:tab/>
-      </w:r>
-      <w:r>
-        <w:rPr>
-          <w:rFonts w:asciiTheme="minorHAnsi" w:hAnsiTheme="minorHAnsi" w:cstheme="minorHAnsi"/>
-          <w:bCs/>
-          <w:iCs/>
-          <w:sz w:val="22"/>
-          <w:szCs w:val="22"/>
-          <w:lang w:val="id-ID"/>
-        </w:rPr>
-        <w:tab/>
-      </w:r>
-      <w:r>
-        <w:rPr>
-          <w:rFonts w:asciiTheme="minorHAnsi" w:hAnsiTheme="minorHAnsi" w:cstheme="minorHAnsi"/>
-          <w:bCs/>
-          <w:iCs/>
-          <w:sz w:val="22"/>
-          <w:szCs w:val="22"/>
-          <w:lang w:val="id-ID"/>
-        </w:rPr>
-        <w:tab/>
-        <w:t xml:space="preserve">: -,- </w:t>
+        </w:rPr>
+        <w:t>${terdiriDari1}</w:t>
       </w:r>
     </w:p>
     <w:p>
@@ -1735,8 +1695,9 @@
           <w:szCs w:val="22"/>
           <w:lang w:val="id-ID"/>
         </w:rPr>
-        <w:t xml:space="preserve"> CPE </w:t>
-      </w:r>
+        <w:t xml:space="preserve"> </w:t>
+      </w:r>
+      <w:proofErr w:type="spellStart"/>
       <w:r>
         <w:rPr>
           <w:rFonts w:asciiTheme="minorHAnsi" w:hAnsiTheme="minorHAnsi" w:cstheme="minorHAnsi"/>
@@ -1746,8 +1707,9 @@
           <w:szCs w:val="22"/>
           <w:lang w:val="id-ID"/>
         </w:rPr>
-        <w:tab/>
-      </w:r>
+        <w:t>Connectivity</w:t>
+      </w:r>
+      <w:proofErr w:type="spellEnd"/>
       <w:r>
         <w:rPr>
           <w:rFonts w:asciiTheme="minorHAnsi" w:hAnsiTheme="minorHAnsi" w:cstheme="minorHAnsi"/>
@@ -1757,7 +1719,7 @@
           <w:szCs w:val="22"/>
           <w:lang w:val="id-ID"/>
         </w:rPr>
-        <w:tab/>
+        <w:t xml:space="preserve"> </w:t>
       </w:r>
       <w:r>
         <w:rPr>
@@ -1780,6 +1742,194 @@
           <w:lang w:val="id-ID"/>
         </w:rPr>
         <w:tab/>
+      </w:r>
+      <w:r>
+        <w:rPr>
+          <w:rFonts w:asciiTheme="minorHAnsi" w:hAnsiTheme="minorHAnsi" w:cstheme="minorHAnsi"/>
+          <w:bCs/>
+          <w:iCs/>
+          <w:sz w:val="22"/>
+          <w:szCs w:val="22"/>
+          <w:lang w:val="id-ID"/>
+        </w:rPr>
+        <w:tab/>
+        <w:t xml:space="preserve">: </w:t>
+      </w:r>
+      <w:proofErr w:type="spellStart"/>
+      <w:r>
+        <w:rPr>
+          <w:rFonts w:asciiTheme="minorHAnsi" w:hAnsiTheme="minorHAnsi" w:cstheme="minorHAnsi"/>
+          <w:bCs/>
+          <w:iCs/>
+          <w:sz w:val="22"/>
+          <w:szCs w:val="22"/>
+        </w:rPr>
+        <w:t>Rp</w:t>
+      </w:r>
+      <w:proofErr w:type="spellEnd"/>
+      <w:r>
+        <w:rPr>
+          <w:rFonts w:asciiTheme="minorHAnsi" w:hAnsiTheme="minorHAnsi" w:cstheme="minorHAnsi"/>
+          <w:bCs/>
+          <w:iCs/>
+          <w:sz w:val="22"/>
+          <w:szCs w:val="22"/>
+        </w:rPr>
+        <w:t xml:space="preserve">   ${</w:t>
+      </w:r>
+      <w:proofErr w:type="spellStart"/>
+      <w:r>
+        <w:rPr>
+          <w:rFonts w:asciiTheme="minorHAnsi" w:hAnsiTheme="minorHAnsi" w:cstheme="minorHAnsi"/>
+          <w:bCs/>
+          <w:iCs/>
+          <w:sz w:val="22"/>
+          <w:szCs w:val="22"/>
+        </w:rPr>
+        <w:t>revenueConnectivity</w:t>
+      </w:r>
+      <w:proofErr w:type="spellEnd"/>
+      <w:r>
+        <w:rPr>
+          <w:rFonts w:asciiTheme="minorHAnsi" w:hAnsiTheme="minorHAnsi" w:cstheme="minorHAnsi"/>
+          <w:bCs/>
+          <w:iCs/>
+          <w:sz w:val="22"/>
+          <w:szCs w:val="22"/>
+        </w:rPr>
+        <w:t>}</w:t>
+      </w:r>
+      <w:r>
+        <w:rPr>
+          <w:rFonts w:asciiTheme="minorHAnsi" w:hAnsiTheme="minorHAnsi" w:cstheme="minorHAnsi"/>
+          <w:bCs/>
+          <w:iCs/>
+          <w:sz w:val="22"/>
+          <w:szCs w:val="22"/>
+          <w:lang w:val="id-ID"/>
+        </w:rPr>
+        <w:t xml:space="preserve">,- </w:t>
+      </w:r>
+      <w:r>
+        <w:rPr>
+          <w:rFonts w:asciiTheme="minorHAnsi" w:hAnsiTheme="minorHAnsi" w:cstheme="minorHAnsi"/>
+          <w:bCs/>
+          <w:iCs/>
+          <w:sz w:val="22"/>
+          <w:szCs w:val="22"/>
+        </w:rPr>
+        <w:t>${</w:t>
+      </w:r>
+      <w:proofErr w:type="spellStart"/>
+      <w:r>
+        <w:rPr>
+          <w:rFonts w:asciiTheme="minorHAnsi" w:hAnsiTheme="minorHAnsi" w:cstheme="minorHAnsi"/>
+          <w:bCs/>
+          <w:iCs/>
+          <w:sz w:val="22"/>
+          <w:szCs w:val="22"/>
+        </w:rPr>
+        <w:t>flagRevenue</w:t>
+      </w:r>
+      <w:proofErr w:type="spellEnd"/>
+      <w:r>
+        <w:rPr>
+          <w:rFonts w:asciiTheme="minorHAnsi" w:hAnsiTheme="minorHAnsi" w:cstheme="minorHAnsi"/>
+          <w:bCs/>
+          <w:iCs/>
+          <w:sz w:val="22"/>
+          <w:szCs w:val="22"/>
+        </w:rPr>
+        <w:t>}</w:t>
+      </w:r>
+    </w:p>
+    <w:p>
+      <w:pPr>
+        <w:pStyle w:val="BodyText"/>
+        <w:numPr>
+          <w:ilvl w:val="0"/>
+          <w:numId w:val="7"/>
+        </w:numPr>
+        <w:suppressAutoHyphens w:val="0"/>
+        <w:spacing w:after="0" w:line="240" w:lineRule="auto"/>
+        <w:ind w:right="850"/>
+        <w:jc w:val="both"/>
+        <w:rPr>
+          <w:rFonts w:asciiTheme="minorHAnsi" w:hAnsiTheme="minorHAnsi" w:cstheme="minorHAnsi"/>
+          <w:bCs/>
+          <w:iCs/>
+          <w:sz w:val="22"/>
+          <w:szCs w:val="22"/>
+          <w:lang w:val="id-ID"/>
+        </w:rPr>
+      </w:pPr>
+      <w:proofErr w:type="spellStart"/>
+      <w:r>
+        <w:rPr>
+          <w:rFonts w:asciiTheme="minorHAnsi" w:hAnsiTheme="minorHAnsi" w:cstheme="minorHAnsi"/>
+          <w:bCs/>
+          <w:iCs/>
+          <w:sz w:val="22"/>
+          <w:szCs w:val="22"/>
+          <w:lang w:val="id-ID"/>
+        </w:rPr>
+        <w:t>Revenue</w:t>
+      </w:r>
+      <w:proofErr w:type="spellEnd"/>
+      <w:r>
+        <w:rPr>
+          <w:rFonts w:asciiTheme="minorHAnsi" w:hAnsiTheme="minorHAnsi" w:cstheme="minorHAnsi"/>
+          <w:bCs/>
+          <w:iCs/>
+          <w:sz w:val="22"/>
+          <w:szCs w:val="22"/>
+          <w:lang w:val="id-ID"/>
+        </w:rPr>
+        <w:t xml:space="preserve"> CPE </w:t>
+      </w:r>
+      <w:r>
+        <w:rPr>
+          <w:rFonts w:asciiTheme="minorHAnsi" w:hAnsiTheme="minorHAnsi" w:cstheme="minorHAnsi"/>
+          <w:bCs/>
+          <w:iCs/>
+          <w:sz w:val="22"/>
+          <w:szCs w:val="22"/>
+          <w:lang w:val="id-ID"/>
+        </w:rPr>
+        <w:tab/>
+      </w:r>
+      <w:r>
+        <w:rPr>
+          <w:rFonts w:asciiTheme="minorHAnsi" w:hAnsiTheme="minorHAnsi" w:cstheme="minorHAnsi"/>
+          <w:bCs/>
+          <w:iCs/>
+          <w:sz w:val="22"/>
+          <w:szCs w:val="22"/>
+          <w:lang w:val="id-ID"/>
+        </w:rPr>
+        <w:tab/>
+      </w:r>
+      <w:r>
+        <w:rPr>
+          <w:rFonts w:asciiTheme="minorHAnsi" w:hAnsiTheme="minorHAnsi" w:cstheme="minorHAnsi"/>
+          <w:bCs/>
+          <w:iCs/>
+          <w:sz w:val="22"/>
+          <w:szCs w:val="22"/>
+          <w:lang w:val="id-ID"/>
+        </w:rPr>
+        <w:tab/>
+      </w:r>
+      <w:r>
+        <w:rPr>
+          <w:rFonts w:asciiTheme="minorHAnsi" w:hAnsiTheme="minorHAnsi" w:cstheme="minorHAnsi"/>
+          <w:bCs/>
+          <w:iCs/>
+          <w:sz w:val="22"/>
+          <w:szCs w:val="22"/>
+          <w:lang w:val="id-ID"/>
+        </w:rPr>
+        <w:tab/>
         <w:t xml:space="preserve">: </w:t>
       </w:r>
       <w:proofErr w:type="spellStart"/>
@@ -1807,7 +1957,25 @@
           <w:sz w:val="22"/>
           <w:szCs w:val="22"/>
         </w:rPr>
-        <w:t>${nilaiKontrak}</w:t>
+        <w:t>${</w:t>
+      </w:r>
+      <w:r>
+        <w:rPr>
+          <w:rFonts w:asciiTheme="minorHAnsi" w:hAnsiTheme="minorHAnsi" w:cstheme="minorHAnsi"/>
+          <w:noProof/>
+          <w:sz w:val="22"/>
+          <w:szCs w:val="22"/>
+        </w:rPr>
+        <w:t>revenueCPEProyek</w:t>
+      </w:r>
+      <w:r>
+        <w:rPr>
+          <w:rFonts w:asciiTheme="minorHAnsi" w:hAnsiTheme="minorHAnsi" w:cstheme="minorHAnsi"/>
+          <w:noProof/>
+          <w:sz w:val="22"/>
+          <w:szCs w:val="22"/>
+        </w:rPr>
+        <w:t>}</w:t>
       </w:r>
       <w:r>
         <w:rPr>
@@ -1942,6 +2110,272 @@
     <w:p>
       <w:pPr>
         <w:pStyle w:val="BodyText"/>
+        <w:suppressAutoHyphens w:val="0"/>
+        <w:spacing w:after="0" w:line="240" w:lineRule="auto"/>
+        <w:ind w:left="1080" w:right="850"/>
+        <w:jc w:val="both"/>
+        <w:rPr>
+          <w:rFonts w:asciiTheme="minorHAnsi" w:hAnsiTheme="minorHAnsi" w:cstheme="minorHAnsi"/>
+          <w:bCs/>
+          <w:iCs/>
+          <w:sz w:val="22"/>
+          <w:szCs w:val="22"/>
+        </w:rPr>
+      </w:pPr>
+      <w:r>
+        <w:rPr>
+          <w:rFonts w:asciiTheme="minorHAnsi" w:hAnsiTheme="minorHAnsi" w:cstheme="minorHAnsi"/>
+          <w:bCs/>
+          <w:iCs/>
+          <w:sz w:val="22"/>
+          <w:szCs w:val="22"/>
+        </w:rPr>
+        <w:t>$</w:t>
+      </w:r>
+      <w:r>
+        <w:rPr>
+          <w:rFonts w:asciiTheme="minorHAnsi" w:hAnsiTheme="minorHAnsi" w:cstheme="minorHAnsi"/>
+          <w:bCs/>
+          <w:iCs/>
+          <w:sz w:val="22"/>
+          <w:szCs w:val="22"/>
+        </w:rPr>
+        <w:t>{</w:t>
+      </w:r>
+      <w:r>
+        <w:rPr>
+          <w:rFonts w:asciiTheme="minorHAnsi" w:hAnsiTheme="minorHAnsi" w:cstheme="minorHAnsi"/>
+          <w:bCs/>
+          <w:iCs/>
+          <w:sz w:val="22"/>
+          <w:szCs w:val="22"/>
+        </w:rPr>
+        <w:t>terdiriDari2}</w:t>
+      </w:r>
+    </w:p>
+    <w:p>
+      <w:pPr>
+        <w:pStyle w:val="BodyText"/>
+        <w:suppressAutoHyphens w:val="0"/>
+        <w:spacing w:after="0" w:line="240" w:lineRule="auto"/>
+        <w:ind w:left="2487" w:right="850"/>
+        <w:jc w:val="both"/>
+        <w:rPr>
+          <w:rFonts w:asciiTheme="minorHAnsi" w:hAnsiTheme="minorHAnsi" w:cstheme="minorHAnsi"/>
+          <w:bCs/>
+          <w:iCs/>
+          <w:sz w:val="22"/>
+          <w:szCs w:val="22"/>
+        </w:rPr>
+      </w:pPr>
+      <w:r>
+        <w:rPr>
+          <w:rFonts w:asciiTheme="minorHAnsi" w:hAnsiTheme="minorHAnsi" w:cstheme="minorHAnsi"/>
+          <w:bCs/>
+          <w:iCs/>
+          <w:sz w:val="22"/>
+          <w:szCs w:val="22"/>
+        </w:rPr>
+        <w:t>${colocation}</w:t>
+      </w:r>
+      <w:r>
+        <w:rPr>
+          <w:rFonts w:asciiTheme="minorHAnsi" w:hAnsiTheme="minorHAnsi" w:cstheme="minorHAnsi"/>
+          <w:bCs/>
+          <w:iCs/>
+          <w:sz w:val="22"/>
+          <w:szCs w:val="22"/>
+        </w:rPr>
+        <w:tab/>
+      </w:r>
+      <w:r>
+        <w:rPr>
+          <w:rFonts w:asciiTheme="minorHAnsi" w:hAnsiTheme="minorHAnsi" w:cstheme="minorHAnsi"/>
+          <w:bCs/>
+          <w:iCs/>
+          <w:sz w:val="22"/>
+          <w:szCs w:val="22"/>
+        </w:rPr>
+        <w:tab/>
+      </w:r>
+      <w:r>
+        <w:rPr>
+          <w:rFonts w:asciiTheme="minorHAnsi" w:hAnsiTheme="minorHAnsi" w:cstheme="minorHAnsi"/>
+          <w:bCs/>
+          <w:iCs/>
+          <w:sz w:val="22"/>
+          <w:szCs w:val="22"/>
+        </w:rPr>
+        <w:tab/>
+      </w:r>
+      <w:r>
+        <w:rPr>
+          <w:rFonts w:asciiTheme="minorHAnsi" w:hAnsiTheme="minorHAnsi" w:cstheme="minorHAnsi"/>
+          <w:bCs/>
+          <w:iCs/>
+          <w:sz w:val="22"/>
+          <w:szCs w:val="22"/>
+        </w:rPr>
+        <w:tab/>
+      </w:r>
+      <w:r>
+        <w:rPr>
+          <w:rFonts w:asciiTheme="minorHAnsi" w:hAnsiTheme="minorHAnsi" w:cstheme="minorHAnsi"/>
+          <w:bCs/>
+          <w:iCs/>
+          <w:sz w:val="22"/>
+          <w:szCs w:val="22"/>
+        </w:rPr>
+        <w:t>${</w:t>
+      </w:r>
+      <w:proofErr w:type="spellStart"/>
+      <w:r>
+        <w:rPr>
+          <w:rFonts w:asciiTheme="minorHAnsi" w:hAnsiTheme="minorHAnsi" w:cstheme="minorHAnsi"/>
+          <w:bCs/>
+          <w:iCs/>
+          <w:sz w:val="22"/>
+          <w:szCs w:val="22"/>
+        </w:rPr>
+        <w:t>colocationValue</w:t>
+      </w:r>
+      <w:proofErr w:type="spellEnd"/>
+      <w:r>
+        <w:rPr>
+          <w:rFonts w:asciiTheme="minorHAnsi" w:hAnsiTheme="minorHAnsi" w:cstheme="minorHAnsi"/>
+          <w:bCs/>
+          <w:iCs/>
+          <w:sz w:val="22"/>
+          <w:szCs w:val="22"/>
+        </w:rPr>
+        <w:t>}</w:t>
+      </w:r>
+    </w:p>
+    <w:p>
+      <w:pPr>
+        <w:pStyle w:val="BodyText"/>
+        <w:suppressAutoHyphens w:val="0"/>
+        <w:spacing w:after="0" w:line="240" w:lineRule="auto"/>
+        <w:ind w:left="2487" w:right="850"/>
+        <w:jc w:val="both"/>
+        <w:rPr>
+          <w:rFonts w:asciiTheme="minorHAnsi" w:hAnsiTheme="minorHAnsi" w:cstheme="minorHAnsi"/>
+          <w:bCs/>
+          <w:iCs/>
+          <w:sz w:val="22"/>
+          <w:szCs w:val="22"/>
+        </w:rPr>
+      </w:pPr>
+      <w:r>
+        <w:rPr>
+          <w:rFonts w:asciiTheme="minorHAnsi" w:hAnsiTheme="minorHAnsi" w:cstheme="minorHAnsi"/>
+          <w:bCs/>
+          <w:iCs/>
+          <w:sz w:val="22"/>
+          <w:szCs w:val="22"/>
+        </w:rPr>
+        <w:t>${</w:t>
+      </w:r>
+      <w:proofErr w:type="spellStart"/>
+      <w:r>
+        <w:rPr>
+          <w:rFonts w:asciiTheme="minorHAnsi" w:hAnsiTheme="minorHAnsi" w:cstheme="minorHAnsi"/>
+          <w:bCs/>
+          <w:iCs/>
+          <w:sz w:val="22"/>
+          <w:szCs w:val="22"/>
+        </w:rPr>
+        <w:t>revenueCPEMitra</w:t>
+      </w:r>
+      <w:proofErr w:type="spellEnd"/>
+      <w:r>
+        <w:rPr>
+          <w:rFonts w:asciiTheme="minorHAnsi" w:hAnsiTheme="minorHAnsi" w:cstheme="minorHAnsi"/>
+          <w:bCs/>
+          <w:iCs/>
+          <w:sz w:val="22"/>
+          <w:szCs w:val="22"/>
+        </w:rPr>
+        <w:t>}</w:t>
+      </w:r>
+      <w:r>
+        <w:rPr>
+          <w:rFonts w:asciiTheme="minorHAnsi" w:hAnsiTheme="minorHAnsi" w:cstheme="minorHAnsi"/>
+          <w:bCs/>
+          <w:iCs/>
+          <w:sz w:val="22"/>
+          <w:szCs w:val="22"/>
+        </w:rPr>
+        <w:tab/>
+      </w:r>
+      <w:r>
+        <w:rPr>
+          <w:rFonts w:asciiTheme="minorHAnsi" w:hAnsiTheme="minorHAnsi" w:cstheme="minorHAnsi"/>
+          <w:bCs/>
+          <w:iCs/>
+          <w:sz w:val="22"/>
+          <w:szCs w:val="22"/>
+        </w:rPr>
+        <w:tab/>
+      </w:r>
+      <w:r>
+        <w:rPr>
+          <w:rFonts w:asciiTheme="minorHAnsi" w:hAnsiTheme="minorHAnsi" w:cstheme="minorHAnsi"/>
+          <w:bCs/>
+          <w:iCs/>
+          <w:sz w:val="22"/>
+          <w:szCs w:val="22"/>
+        </w:rPr>
+        <w:tab/>
+      </w:r>
+      <w:r>
+        <w:rPr>
+          <w:rFonts w:asciiTheme="minorHAnsi" w:hAnsiTheme="minorHAnsi" w:cstheme="minorHAnsi"/>
+          <w:bCs/>
+          <w:iCs/>
+          <w:sz w:val="22"/>
+          <w:szCs w:val="22"/>
+        </w:rPr>
+        <w:tab/>
+      </w:r>
+      <w:r>
+        <w:rPr>
+          <w:rFonts w:asciiTheme="minorHAnsi" w:hAnsiTheme="minorHAnsi" w:cstheme="minorHAnsi"/>
+          <w:bCs/>
+          <w:iCs/>
+          <w:sz w:val="22"/>
+          <w:szCs w:val="22"/>
+        </w:rPr>
+        <w:t>${</w:t>
+      </w:r>
+      <w:proofErr w:type="spellStart"/>
+      <w:r>
+        <w:rPr>
+          <w:rFonts w:asciiTheme="minorHAnsi" w:hAnsiTheme="minorHAnsi" w:cstheme="minorHAnsi"/>
+          <w:bCs/>
+          <w:iCs/>
+          <w:sz w:val="22"/>
+          <w:szCs w:val="22"/>
+        </w:rPr>
+        <w:t>revenueCPEMitraValue</w:t>
+      </w:r>
+      <w:proofErr w:type="spellEnd"/>
+      <w:r>
+        <w:rPr>
+          <w:rFonts w:asciiTheme="minorHAnsi" w:hAnsiTheme="minorHAnsi" w:cstheme="minorHAnsi"/>
+          <w:bCs/>
+          <w:iCs/>
+          <w:sz w:val="22"/>
+          <w:szCs w:val="22"/>
+        </w:rPr>
+        <w:t>}</w:t>
+      </w:r>
+      <w:bookmarkStart w:id="0" w:name="_GoBack"/>
+      <w:bookmarkEnd w:id="0"/>
+    </w:p>
+    <w:p>
+      <w:pPr>
+        <w:pStyle w:val="BodyText"/>
         <w:numPr>
           <w:ilvl w:val="0"/>
           <w:numId w:val="3"/>
@@ -1958,6 +2392,7 @@
           <w:szCs w:val="22"/>
         </w:rPr>
       </w:pPr>
+      <w:proofErr w:type="spellStart"/>
       <w:r>
         <w:rPr>
           <w:rFonts w:asciiTheme="minorHAnsi" w:hAnsiTheme="minorHAnsi" w:cstheme="minorHAnsi"/>
@@ -1967,7 +2402,19 @@
           <w:szCs w:val="22"/>
           <w:lang w:val="id-ID"/>
         </w:rPr>
-        <w:t>Revenue CPE Telkom (</w:t>
+        <w:t>Revenue</w:t>
+      </w:r>
+      <w:proofErr w:type="spellEnd"/>
+      <w:r>
+        <w:rPr>
+          <w:rFonts w:asciiTheme="minorHAnsi" w:hAnsiTheme="minorHAnsi" w:cstheme="minorHAnsi"/>
+          <w:bCs/>
+          <w:iCs/>
+          <w:sz w:val="22"/>
+          <w:szCs w:val="22"/>
+          <w:lang w:val="id-ID"/>
+        </w:rPr>
+        <w:t xml:space="preserve"> CPE Telkom (</w:t>
       </w:r>
       <w:r>
         <w:rPr>
@@ -2471,8 +2918,6 @@
         </w:rPr>
         <w:t>}</w:t>
       </w:r>
-      <w:bookmarkStart w:id="0" w:name="_GoBack"/>
-      <w:bookmarkEnd w:id="0"/>
       <w:r>
         <w:rPr>
           <w:rFonts w:cs="Arial"/>
@@ -10774,6 +11219,92 @@
     </w:lvl>
   </w:abstractNum>
   <w:abstractNum w:abstractNumId="55" w15:restartNumberingAfterBreak="0">
+    <w:nsid w:val="02AF122F"/>
+    <w:multiLevelType w:val="hybridMultilevel"/>
+    <w:tmpl w:val="9FAE406A"/>
+    <w:lvl w:ilvl="0" w:tplc="0409001B">
+      <w:start w:val="1"/>
+      <w:numFmt w:val="lowerRoman"/>
+      <w:lvlText w:val="%1."/>
+      <w:lvlJc w:val="right"/>
+      <w:pPr>
+        <w:ind w:left="2487" w:hanging="360"/>
+      </w:pPr>
+    </w:lvl>
+    <w:lvl w:ilvl="1" w:tplc="04210019" w:tentative="1">
+      <w:start w:val="1"/>
+      <w:numFmt w:val="lowerLetter"/>
+      <w:lvlText w:val="%2."/>
+      <w:lvlJc w:val="left"/>
+      <w:pPr>
+        <w:ind w:left="3207" w:hanging="360"/>
+      </w:pPr>
+    </w:lvl>
+    <w:lvl w:ilvl="2" w:tplc="0421001B" w:tentative="1">
+      <w:start w:val="1"/>
+      <w:numFmt w:val="lowerRoman"/>
+      <w:lvlText w:val="%3."/>
+      <w:lvlJc w:val="right"/>
+      <w:pPr>
+        <w:ind w:left="3927" w:hanging="180"/>
+      </w:pPr>
+    </w:lvl>
+    <w:lvl w:ilvl="3" w:tplc="0421000F" w:tentative="1">
+      <w:start w:val="1"/>
+      <w:numFmt w:val="decimal"/>
+      <w:lvlText w:val="%4."/>
+      <w:lvlJc w:val="left"/>
+      <w:pPr>
+        <w:ind w:left="4647" w:hanging="360"/>
+      </w:pPr>
+    </w:lvl>
+    <w:lvl w:ilvl="4" w:tplc="04210019" w:tentative="1">
+      <w:start w:val="1"/>
+      <w:numFmt w:val="lowerLetter"/>
+      <w:lvlText w:val="%5."/>
+      <w:lvlJc w:val="left"/>
+      <w:pPr>
+        <w:ind w:left="5367" w:hanging="360"/>
+      </w:pPr>
+    </w:lvl>
+    <w:lvl w:ilvl="5" w:tplc="0421001B" w:tentative="1">
+      <w:start w:val="1"/>
+      <w:numFmt w:val="lowerRoman"/>
+      <w:lvlText w:val="%6."/>
+      <w:lvlJc w:val="right"/>
+      <w:pPr>
+        <w:ind w:left="6087" w:hanging="180"/>
+      </w:pPr>
+    </w:lvl>
+    <w:lvl w:ilvl="6" w:tplc="0421000F" w:tentative="1">
+      <w:start w:val="1"/>
+      <w:numFmt w:val="decimal"/>
+      <w:lvlText w:val="%7."/>
+      <w:lvlJc w:val="left"/>
+      <w:pPr>
+        <w:ind w:left="6807" w:hanging="360"/>
+      </w:pPr>
+    </w:lvl>
+    <w:lvl w:ilvl="7" w:tplc="04210019" w:tentative="1">
+      <w:start w:val="1"/>
+      <w:numFmt w:val="lowerLetter"/>
+      <w:lvlText w:val="%8."/>
+      <w:lvlJc w:val="left"/>
+      <w:pPr>
+        <w:ind w:left="7527" w:hanging="360"/>
+      </w:pPr>
+    </w:lvl>
+    <w:lvl w:ilvl="8" w:tplc="0421001B" w:tentative="1">
+      <w:start w:val="1"/>
+      <w:numFmt w:val="lowerRoman"/>
+      <w:lvlText w:val="%9."/>
+      <w:lvlJc w:val="right"/>
+      <w:pPr>
+        <w:ind w:left="8247" w:hanging="180"/>
+      </w:pPr>
+    </w:lvl>
+  </w:abstractNum>
+  <w:abstractNum w:abstractNumId="56" w15:restartNumberingAfterBreak="0">
     <w:nsid w:val="0FBB1A88"/>
     <w:multiLevelType w:val="hybridMultilevel"/>
     <w:tmpl w:val="7444C2CE"/>
@@ -10886,7 +11417,7 @@
       </w:rPr>
     </w:lvl>
   </w:abstractNum>
-  <w:abstractNum w:abstractNumId="56" w15:restartNumberingAfterBreak="0">
+  <w:abstractNum w:abstractNumId="57" w15:restartNumberingAfterBreak="0">
     <w:nsid w:val="18B33260"/>
     <w:multiLevelType w:val="hybridMultilevel"/>
     <w:tmpl w:val="A2AE884A"/>
@@ -10999,7 +11530,7 @@
       </w:rPr>
     </w:lvl>
   </w:abstractNum>
-  <w:abstractNum w:abstractNumId="57" w15:restartNumberingAfterBreak="0">
+  <w:abstractNum w:abstractNumId="58" w15:restartNumberingAfterBreak="0">
     <w:nsid w:val="1F385300"/>
     <w:multiLevelType w:val="hybridMultilevel"/>
     <w:tmpl w:val="1F905E30"/>
@@ -11129,7 +11660,93 @@
       </w:pPr>
     </w:lvl>
   </w:abstractNum>
-  <w:abstractNum w:abstractNumId="58" w15:restartNumberingAfterBreak="0">
+  <w:abstractNum w:abstractNumId="59" w15:restartNumberingAfterBreak="0">
+    <w:nsid w:val="383D2CD2"/>
+    <w:multiLevelType w:val="hybridMultilevel"/>
+    <w:tmpl w:val="51D831F6"/>
+    <w:lvl w:ilvl="0" w:tplc="0409001B">
+      <w:start w:val="1"/>
+      <w:numFmt w:val="lowerRoman"/>
+      <w:lvlText w:val="%1."/>
+      <w:lvlJc w:val="right"/>
+      <w:pPr>
+        <w:ind w:left="3196" w:hanging="360"/>
+      </w:pPr>
+    </w:lvl>
+    <w:lvl w:ilvl="1" w:tplc="04210019" w:tentative="1">
+      <w:start w:val="1"/>
+      <w:numFmt w:val="lowerLetter"/>
+      <w:lvlText w:val="%2."/>
+      <w:lvlJc w:val="left"/>
+      <w:pPr>
+        <w:ind w:left="3916" w:hanging="360"/>
+      </w:pPr>
+    </w:lvl>
+    <w:lvl w:ilvl="2" w:tplc="0421001B" w:tentative="1">
+      <w:start w:val="1"/>
+      <w:numFmt w:val="lowerRoman"/>
+      <w:lvlText w:val="%3."/>
+      <w:lvlJc w:val="right"/>
+      <w:pPr>
+        <w:ind w:left="4636" w:hanging="180"/>
+      </w:pPr>
+    </w:lvl>
+    <w:lvl w:ilvl="3" w:tplc="0421000F" w:tentative="1">
+      <w:start w:val="1"/>
+      <w:numFmt w:val="decimal"/>
+      <w:lvlText w:val="%4."/>
+      <w:lvlJc w:val="left"/>
+      <w:pPr>
+        <w:ind w:left="5356" w:hanging="360"/>
+      </w:pPr>
+    </w:lvl>
+    <w:lvl w:ilvl="4" w:tplc="04210019" w:tentative="1">
+      <w:start w:val="1"/>
+      <w:numFmt w:val="lowerLetter"/>
+      <w:lvlText w:val="%5."/>
+      <w:lvlJc w:val="left"/>
+      <w:pPr>
+        <w:ind w:left="6076" w:hanging="360"/>
+      </w:pPr>
+    </w:lvl>
+    <w:lvl w:ilvl="5" w:tplc="0421001B" w:tentative="1">
+      <w:start w:val="1"/>
+      <w:numFmt w:val="lowerRoman"/>
+      <w:lvlText w:val="%6."/>
+      <w:lvlJc w:val="right"/>
+      <w:pPr>
+        <w:ind w:left="6796" w:hanging="180"/>
+      </w:pPr>
+    </w:lvl>
+    <w:lvl w:ilvl="6" w:tplc="0421000F" w:tentative="1">
+      <w:start w:val="1"/>
+      <w:numFmt w:val="decimal"/>
+      <w:lvlText w:val="%7."/>
+      <w:lvlJc w:val="left"/>
+      <w:pPr>
+        <w:ind w:left="7516" w:hanging="360"/>
+      </w:pPr>
+    </w:lvl>
+    <w:lvl w:ilvl="7" w:tplc="04210019" w:tentative="1">
+      <w:start w:val="1"/>
+      <w:numFmt w:val="lowerLetter"/>
+      <w:lvlText w:val="%8."/>
+      <w:lvlJc w:val="left"/>
+      <w:pPr>
+        <w:ind w:left="8236" w:hanging="360"/>
+      </w:pPr>
+    </w:lvl>
+    <w:lvl w:ilvl="8" w:tplc="0421001B" w:tentative="1">
+      <w:start w:val="1"/>
+      <w:numFmt w:val="lowerRoman"/>
+      <w:lvlText w:val="%9."/>
+      <w:lvlJc w:val="right"/>
+      <w:pPr>
+        <w:ind w:left="8956" w:hanging="180"/>
+      </w:pPr>
+    </w:lvl>
+  </w:abstractNum>
+  <w:abstractNum w:abstractNumId="60" w15:restartNumberingAfterBreak="0">
     <w:nsid w:val="3F0C76AD"/>
     <w:multiLevelType w:val="hybridMultilevel"/>
     <w:tmpl w:val="56D0D01E"/>
@@ -11215,7 +11832,120 @@
       </w:pPr>
     </w:lvl>
   </w:abstractNum>
-  <w:abstractNum w:abstractNumId="59" w15:restartNumberingAfterBreak="0">
+  <w:abstractNum w:abstractNumId="61" w15:restartNumberingAfterBreak="0">
+    <w:nsid w:val="47CC1AF7"/>
+    <w:multiLevelType w:val="hybridMultilevel"/>
+    <w:tmpl w:val="56C436DC"/>
+    <w:lvl w:ilvl="0" w:tplc="04210001">
+      <w:start w:val="1"/>
+      <w:numFmt w:val="bullet"/>
+      <w:lvlText w:val=""/>
+      <w:lvlJc w:val="left"/>
+      <w:pPr>
+        <w:ind w:left="3196" w:hanging="360"/>
+      </w:pPr>
+      <w:rPr>
+        <w:rFonts w:ascii="Symbol" w:hAnsi="Symbol" w:hint="default"/>
+      </w:rPr>
+    </w:lvl>
+    <w:lvl w:ilvl="1" w:tplc="04210003" w:tentative="1">
+      <w:start w:val="1"/>
+      <w:numFmt w:val="bullet"/>
+      <w:lvlText w:val="o"/>
+      <w:lvlJc w:val="left"/>
+      <w:pPr>
+        <w:ind w:left="3916" w:hanging="360"/>
+      </w:pPr>
+      <w:rPr>
+        <w:rFonts w:ascii="Courier New" w:hAnsi="Courier New" w:cs="Courier New" w:hint="default"/>
+      </w:rPr>
+    </w:lvl>
+    <w:lvl w:ilvl="2" w:tplc="04210005" w:tentative="1">
+      <w:start w:val="1"/>
+      <w:numFmt w:val="bullet"/>
+      <w:lvlText w:val=""/>
+      <w:lvlJc w:val="left"/>
+      <w:pPr>
+        <w:ind w:left="4636" w:hanging="360"/>
+      </w:pPr>
+      <w:rPr>
+        <w:rFonts w:ascii="Wingdings" w:hAnsi="Wingdings" w:hint="default"/>
+      </w:rPr>
+    </w:lvl>
+    <w:lvl w:ilvl="3" w:tplc="04210001" w:tentative="1">
+      <w:start w:val="1"/>
+      <w:numFmt w:val="bullet"/>
+      <w:lvlText w:val=""/>
+      <w:lvlJc w:val="left"/>
+      <w:pPr>
+        <w:ind w:left="5356" w:hanging="360"/>
+      </w:pPr>
+      <w:rPr>
+        <w:rFonts w:ascii="Symbol" w:hAnsi="Symbol" w:hint="default"/>
+      </w:rPr>
+    </w:lvl>
+    <w:lvl w:ilvl="4" w:tplc="04210003" w:tentative="1">
+      <w:start w:val="1"/>
+      <w:numFmt w:val="bullet"/>
+      <w:lvlText w:val="o"/>
+      <w:lvlJc w:val="left"/>
+      <w:pPr>
+        <w:ind w:left="6076" w:hanging="360"/>
+      </w:pPr>
+      <w:rPr>
+        <w:rFonts w:ascii="Courier New" w:hAnsi="Courier New" w:cs="Courier New" w:hint="default"/>
+      </w:rPr>
+    </w:lvl>
+    <w:lvl w:ilvl="5" w:tplc="04210005" w:tentative="1">
+      <w:start w:val="1"/>
+      <w:numFmt w:val="bullet"/>
+      <w:lvlText w:val=""/>
+      <w:lvlJc w:val="left"/>
+      <w:pPr>
+        <w:ind w:left="6796" w:hanging="360"/>
+      </w:pPr>
+      <w:rPr>
+        <w:rFonts w:ascii="Wingdings" w:hAnsi="Wingdings" w:hint="default"/>
+      </w:rPr>
+    </w:lvl>
+    <w:lvl w:ilvl="6" w:tplc="04210001" w:tentative="1">
+      <w:start w:val="1"/>
+      <w:numFmt w:val="bullet"/>
+      <w:lvlText w:val=""/>
+      <w:lvlJc w:val="left"/>
+      <w:pPr>
+        <w:ind w:left="7516" w:hanging="360"/>
+      </w:pPr>
+      <w:rPr>
+        <w:rFonts w:ascii="Symbol" w:hAnsi="Symbol" w:hint="default"/>
+      </w:rPr>
+    </w:lvl>
+    <w:lvl w:ilvl="7" w:tplc="04210003" w:tentative="1">
+      <w:start w:val="1"/>
+      <w:numFmt w:val="bullet"/>
+      <w:lvlText w:val="o"/>
+      <w:lvlJc w:val="left"/>
+      <w:pPr>
+        <w:ind w:left="8236" w:hanging="360"/>
+      </w:pPr>
+      <w:rPr>
+        <w:rFonts w:ascii="Courier New" w:hAnsi="Courier New" w:cs="Courier New" w:hint="default"/>
+      </w:rPr>
+    </w:lvl>
+    <w:lvl w:ilvl="8" w:tplc="04210005" w:tentative="1">
+      <w:start w:val="1"/>
+      <w:numFmt w:val="bullet"/>
+      <w:lvlText w:val=""/>
+      <w:lvlJc w:val="left"/>
+      <w:pPr>
+        <w:ind w:left="8956" w:hanging="360"/>
+      </w:pPr>
+      <w:rPr>
+        <w:rFonts w:ascii="Wingdings" w:hAnsi="Wingdings" w:hint="default"/>
+      </w:rPr>
+    </w:lvl>
+  </w:abstractNum>
+  <w:abstractNum w:abstractNumId="62" w15:restartNumberingAfterBreak="0">
     <w:nsid w:val="54D53B3A"/>
     <w:multiLevelType w:val="hybridMultilevel"/>
     <w:tmpl w:val="DDACA798"/>
@@ -11328,7 +12058,7 @@
       </w:rPr>
     </w:lvl>
   </w:abstractNum>
-  <w:abstractNum w:abstractNumId="60" w15:restartNumberingAfterBreak="0">
+  <w:abstractNum w:abstractNumId="63" w15:restartNumberingAfterBreak="0">
     <w:nsid w:val="666A3030"/>
     <w:multiLevelType w:val="hybridMultilevel"/>
     <w:tmpl w:val="0B8C5268"/>
@@ -11456,31 +12186,40 @@
     </w:lvl>
   </w:abstractNum>
   <w:num w:numId="1">
-    <w:abstractNumId w:val="57"/>
+    <w:abstractNumId w:val="58"/>
   </w:num>
   <w:num w:numId="2">
-    <w:abstractNumId w:val="57"/>
+    <w:abstractNumId w:val="58"/>
     <w:lvlOverride w:ilvl="0">
       <w:startOverride w:val="1"/>
     </w:lvlOverride>
   </w:num>
   <w:num w:numId="3">
+    <w:abstractNumId w:val="60"/>
+  </w:num>
+  <w:num w:numId="4">
+    <w:abstractNumId w:val="63"/>
+  </w:num>
+  <w:num w:numId="5">
+    <w:abstractNumId w:val="56"/>
+  </w:num>
+  <w:num w:numId="6">
     <w:abstractNumId w:val="58"/>
   </w:num>
-  <w:num w:numId="4">
-    <w:abstractNumId w:val="60"/>
-  </w:num>
-  <w:num w:numId="5">
-    <w:abstractNumId w:val="55"/>
-  </w:num>
-  <w:num w:numId="6">
+  <w:num w:numId="7">
     <w:abstractNumId w:val="57"/>
   </w:num>
-  <w:num w:numId="7">
-    <w:abstractNumId w:val="56"/>
+  <w:num w:numId="8">
+    <w:abstractNumId w:val="62"/>
   </w:num>
-  <w:num w:numId="8">
+  <w:num w:numId="9">
+    <w:abstractNumId w:val="61"/>
+  </w:num>
+  <w:num w:numId="10">
     <w:abstractNumId w:val="59"/>
+  </w:num>
+  <w:num w:numId="11">
+    <w:abstractNumId w:val="55"/>
   </w:num>
   <w:numIdMacAtCleanup w:val="4"/>
 </w:numbering>
@@ -14527,7 +15266,7 @@
 </file>
 
 <file path=customXml/itemProps1.xml><?xml version="1.0" encoding="utf-8"?>
-<ds:datastoreItem xmlns:ds="http://schemas.openxmlformats.org/officeDocument/2006/customXml" ds:itemID="{0F2269CB-7F72-450F-BBA8-952526F3A031}">
+<ds:datastoreItem xmlns:ds="http://schemas.openxmlformats.org/officeDocument/2006/customXml" ds:itemID="{821AB8A2-9A82-46F7-A622-CC48826DAEBC}">
   <ds:schemaRefs>
     <ds:schemaRef ds:uri="http://schemas.openxmlformats.org/officeDocument/2006/bibliography"/>
   </ds:schemaRefs>

</xml_diff>

<commit_message>
edit template & bug disabled select unit kerja
</commit_message>
<xml_diff>
--- a/public/template/template_p1_v2.docx
+++ b/public/template/template_p1_v2.docx
@@ -994,7 +994,7 @@
         <w:spacing w:after="0" w:line="240" w:lineRule="auto"/>
         <w:ind w:left="426" w:right="1134"/>
         <w:rPr>
-          <w:rFonts w:eastAsiaTheme="minorEastAsia" w:hint="eastAsia"/>
+          <w:rFonts w:eastAsiaTheme="minorEastAsia"/>
           <w:color w:val="000000"/>
           <w:lang w:val="id-ID" w:eastAsia="ja-JP"/>
         </w:rPr>
@@ -2265,7 +2265,9 @@
           <w:szCs w:val="22"/>
         </w:rPr>
         <w:tab/>
-      </w:r>
+        <w:t>${</w:t>
+      </w:r>
+      <w:proofErr w:type="spellStart"/>
       <w:r>
         <w:rPr>
           <w:rFonts w:asciiTheme="minorHAnsi" w:hAnsiTheme="minorHAnsi" w:cstheme="minorHAnsi"/>
@@ -2274,62 +2276,7 @@
           <w:sz w:val="22"/>
           <w:szCs w:val="22"/>
         </w:rPr>
-        <w:t xml:space="preserve">: </w:t>
-      </w:r>
-      <w:proofErr w:type="spellStart"/>
-      <w:r>
-        <w:rPr>
-          <w:rFonts w:asciiTheme="minorHAnsi" w:hAnsiTheme="minorHAnsi" w:cstheme="minorHAnsi"/>
-          <w:bCs/>
-          <w:iCs/>
-          <w:sz w:val="22"/>
-          <w:szCs w:val="22"/>
-        </w:rPr>
-        <w:t>Rp</w:t>
-      </w:r>
-      <w:proofErr w:type="spellEnd"/>
-      <w:r>
-        <w:rPr>
-          <w:rFonts w:asciiTheme="minorHAnsi" w:hAnsiTheme="minorHAnsi" w:cstheme="minorHAnsi"/>
-          <w:bCs/>
-          <w:iCs/>
-          <w:sz w:val="22"/>
-          <w:szCs w:val="22"/>
-        </w:rPr>
-        <w:t xml:space="preserve">   </w:t>
-      </w:r>
-      <w:r>
-        <w:rPr>
-          <w:rFonts w:asciiTheme="minorHAnsi" w:hAnsiTheme="minorHAnsi" w:cstheme="minorHAnsi"/>
-          <w:bCs/>
-          <w:iCs/>
-          <w:sz w:val="22"/>
-          <w:szCs w:val="22"/>
-        </w:rPr>
-        <w:t>${</w:t>
-      </w:r>
-      <w:proofErr w:type="spellStart"/>
-      <w:r>
-        <w:rPr>
-          <w:rFonts w:asciiTheme="minorHAnsi" w:hAnsiTheme="minorHAnsi" w:cstheme="minorHAnsi"/>
-          <w:bCs/>
-          <w:iCs/>
-          <w:sz w:val="22"/>
-          <w:szCs w:val="22"/>
-        </w:rPr>
-        <w:t>coloca</w:t>
-      </w:r>
-      <w:bookmarkStart w:id="0" w:name="_GoBack"/>
-      <w:bookmarkEnd w:id="0"/>
-      <w:r>
-        <w:rPr>
-          <w:rFonts w:asciiTheme="minorHAnsi" w:hAnsiTheme="minorHAnsi" w:cstheme="minorHAnsi"/>
-          <w:bCs/>
-          <w:iCs/>
-          <w:sz w:val="22"/>
-          <w:szCs w:val="22"/>
-        </w:rPr>
-        <w:t>tionValue</w:t>
+        <w:t>colocationValue</w:t>
       </w:r>
       <w:proofErr w:type="spellEnd"/>
       <w:r>
@@ -2430,38 +2377,8 @@
         </w:rPr>
         <w:tab/>
       </w:r>
-      <w:r>
-        <w:rPr>
-          <w:rFonts w:asciiTheme="minorHAnsi" w:hAnsiTheme="minorHAnsi" w:cstheme="minorHAnsi"/>
-          <w:bCs/>
-          <w:iCs/>
-          <w:sz w:val="22"/>
-          <w:szCs w:val="22"/>
-        </w:rPr>
-        <w:t xml:space="preserve">: </w:t>
-      </w:r>
-      <w:proofErr w:type="spellStart"/>
-      <w:r>
-        <w:rPr>
-          <w:rFonts w:asciiTheme="minorHAnsi" w:hAnsiTheme="minorHAnsi" w:cstheme="minorHAnsi"/>
-          <w:bCs/>
-          <w:iCs/>
-          <w:sz w:val="22"/>
-          <w:szCs w:val="22"/>
-        </w:rPr>
-        <w:t>Rp</w:t>
-      </w:r>
-      <w:proofErr w:type="spellEnd"/>
-      <w:r>
-        <w:rPr>
-          <w:rFonts w:asciiTheme="minorHAnsi" w:hAnsiTheme="minorHAnsi" w:cstheme="minorHAnsi"/>
-          <w:bCs/>
-          <w:iCs/>
-          <w:sz w:val="22"/>
-          <w:szCs w:val="22"/>
-        </w:rPr>
-        <w:t xml:space="preserve">   </w:t>
-      </w:r>
+      <w:bookmarkStart w:id="0" w:name="_GoBack"/>
+      <w:bookmarkEnd w:id="0"/>
       <w:r>
         <w:rPr>
           <w:rFonts w:asciiTheme="minorHAnsi" w:hAnsiTheme="minorHAnsi" w:cstheme="minorHAnsi"/>
@@ -15388,7 +15305,7 @@
 </file>
 
 <file path=customXml/itemProps1.xml><?xml version="1.0" encoding="utf-8"?>
-<ds:datastoreItem xmlns:ds="http://schemas.openxmlformats.org/officeDocument/2006/customXml" ds:itemID="{B4284CA6-9C69-4244-981A-52F813E8B944}">
+<ds:datastoreItem xmlns:ds="http://schemas.openxmlformats.org/officeDocument/2006/customXml" ds:itemID="{5EC97376-B935-4061-8872-7B3CAD3FE246}">
   <ds:schemaRefs>
     <ds:schemaRef ds:uri="http://schemas.openxmlformats.org/officeDocument/2006/bibliography"/>
   </ds:schemaRefs>

</xml_diff>